<commit_message>
add new parts 3
</commit_message>
<xml_diff>
--- a/руководство.docx
+++ b/руководство.docx
@@ -413,23 +413,7 @@
             <w:rFonts w:ascii="Times New Roman" w:hAnsi="Times New Roman"/>
             <w:noProof/>
           </w:rPr>
-          <w:t>1.1 Обла</w:t>
-        </w:r>
-        <w:r>
-          <w:rPr>
-            <w:rStyle w:val="aa"/>
-            <w:rFonts w:ascii="Times New Roman" w:hAnsi="Times New Roman"/>
-            <w:noProof/>
-          </w:rPr>
-          <w:t>с</w:t>
-        </w:r>
-        <w:r>
-          <w:rPr>
-            <w:rStyle w:val="aa"/>
-            <w:rFonts w:ascii="Times New Roman" w:hAnsi="Times New Roman"/>
-            <w:noProof/>
-          </w:rPr>
-          <w:t>ть применения</w:t>
+          <w:t>1.1 Область применения</w:t>
         </w:r>
         <w:r>
           <w:rPr>
@@ -1829,9 +1813,9 @@
       </w:r>
       <w:bookmarkStart w:id="1" w:name="_Toc311451238"/>
       <w:bookmarkStart w:id="2" w:name="_Toc441047169"/>
-      <w:bookmarkStart w:id="3" w:name="_Toc311450254"/>
-      <w:bookmarkStart w:id="4" w:name="_Toc342298600"/>
-      <w:bookmarkStart w:id="5" w:name="_Toc131258764"/>
+      <w:bookmarkStart w:id="3" w:name="_Toc131258764"/>
+      <w:bookmarkStart w:id="4" w:name="_Toc311450254"/>
+      <w:bookmarkStart w:id="5" w:name="_Toc342298600"/>
       <w:r>
         <w:rPr>
           <w:rFonts w:ascii="Times New Roman" w:hAnsi="Times New Roman" w:cs="Times New Roman"/>
@@ -1840,7 +1824,7 @@
       </w:r>
       <w:bookmarkEnd w:id="1"/>
       <w:bookmarkEnd w:id="2"/>
-      <w:bookmarkEnd w:id="5"/>
+      <w:bookmarkEnd w:id="3"/>
     </w:p>
     <w:p>
       <w:pPr>
@@ -1903,10 +1887,6 @@
     <w:p>
       <w:pPr>
         <w:pStyle w:val="tdtext"/>
-        <w:numPr>
-          <w:ilvl w:val="0"/>
-          <w:numId w:val="25"/>
-        </w:numPr>
         <w:rPr>
           <w:rFonts w:ascii="Times New Roman" w:hAnsi="Times New Roman"/>
         </w:rPr>
@@ -1915,52 +1895,41 @@
         <w:rPr>
           <w:rFonts w:ascii="Times New Roman" w:hAnsi="Times New Roman"/>
         </w:rPr>
-        <w:t>Авторизация пользователей;</w:t>
+        <w:t xml:space="preserve">Приложение «Украшение» </w:t>
       </w:r>
     </w:p>
     <w:p>
       <w:pPr>
         <w:pStyle w:val="tdtext"/>
-        <w:numPr>
-          <w:ilvl w:val="0"/>
-          <w:numId w:val="25"/>
-        </w:numPr>
+        <w:ind w:left="1211" w:firstLine="0"/>
         <w:rPr>
           <w:rFonts w:ascii="Times New Roman" w:hAnsi="Times New Roman"/>
         </w:rPr>
       </w:pPr>
-      <w:r>
-        <w:rPr>
-          <w:rFonts w:ascii="Times New Roman" w:hAnsi="Times New Roman"/>
-        </w:rPr>
-        <w:t>Формирование заказов;</w:t>
-      </w:r>
     </w:p>
     <w:p>
       <w:pPr>
-        <w:pStyle w:val="tdtext"/>
-        <w:numPr>
-          <w:ilvl w:val="0"/>
-          <w:numId w:val="25"/>
-        </w:numPr>
-        <w:rPr>
-          <w:rFonts w:ascii="Times New Roman" w:hAnsi="Times New Roman"/>
-        </w:rPr>
-      </w:pPr>
-      <w:r>
-        <w:rPr>
-          <w:rFonts w:ascii="Times New Roman" w:hAnsi="Times New Roman"/>
-        </w:rPr>
-        <w:t>Просмотр товаров;</w:t>
-      </w:r>
+        <w:pStyle w:val="tdtoccaptionlevel2"/>
+        <w:rPr>
+          <w:rFonts w:ascii="Times New Roman" w:hAnsi="Times New Roman" w:cs="Times New Roman"/>
+        </w:rPr>
+      </w:pPr>
+      <w:bookmarkStart w:id="9" w:name="_Toc311451240"/>
+      <w:bookmarkStart w:id="10" w:name="_Toc441047171"/>
+      <w:bookmarkStart w:id="11" w:name="_Toc131258766"/>
+      <w:r>
+        <w:rPr>
+          <w:rFonts w:ascii="Times New Roman" w:hAnsi="Times New Roman" w:cs="Times New Roman"/>
+        </w:rPr>
+        <w:t>Краткое описание возможностей</w:t>
+      </w:r>
+      <w:bookmarkEnd w:id="9"/>
+      <w:bookmarkEnd w:id="10"/>
+      <w:bookmarkEnd w:id="11"/>
     </w:p>
     <w:p>
       <w:pPr>
         <w:pStyle w:val="tdtext"/>
-        <w:numPr>
-          <w:ilvl w:val="0"/>
-          <w:numId w:val="25"/>
-        </w:numPr>
         <w:rPr>
           <w:rFonts w:ascii="Times New Roman" w:hAnsi="Times New Roman"/>
         </w:rPr>
@@ -1969,61 +1938,61 @@
         <w:rPr>
           <w:rFonts w:ascii="Times New Roman" w:hAnsi="Times New Roman"/>
         </w:rPr>
-        <w:t>Редактирование заказов</w:t>
+        <w:t xml:space="preserve">Приложение </w:t>
       </w:r>
       <w:r>
         <w:rPr>
           <w:rFonts w:ascii="Times New Roman" w:hAnsi="Times New Roman"/>
         </w:rPr>
-        <w:t>.</w:t>
-      </w:r>
-      <w:bookmarkStart w:id="9" w:name="_GoBack"/>
-      <w:bookmarkEnd w:id="9"/>
-    </w:p>
-    <w:p>
-      <w:pPr>
-        <w:pStyle w:val="tdtoccaptionlevel2"/>
-        <w:rPr>
-          <w:rFonts w:ascii="Times New Roman" w:hAnsi="Times New Roman" w:cs="Times New Roman"/>
-        </w:rPr>
-      </w:pPr>
-      <w:bookmarkStart w:id="10" w:name="_Toc311451240"/>
-      <w:bookmarkStart w:id="11" w:name="_Toc441047171"/>
-      <w:bookmarkStart w:id="12" w:name="_Toc131258766"/>
-      <w:r>
-        <w:rPr>
-          <w:rFonts w:ascii="Times New Roman" w:hAnsi="Times New Roman" w:cs="Times New Roman"/>
-        </w:rPr>
-        <w:t>Краткое описание возможностей</w:t>
-      </w:r>
-      <w:bookmarkEnd w:id="10"/>
-      <w:bookmarkEnd w:id="11"/>
-      <w:bookmarkEnd w:id="12"/>
-    </w:p>
-    <w:p>
-      <w:pPr>
-        <w:pStyle w:val="tdtext"/>
+        <w:t>«</w:t>
+      </w:r>
+      <w:r>
         <w:rPr>
           <w:rFonts w:ascii="Times New Roman" w:hAnsi="Times New Roman"/>
         </w:rPr>
-      </w:pPr>
+        <w:t>Украшения</w:t>
+      </w:r>
       <w:r>
         <w:rPr>
           <w:rFonts w:ascii="Times New Roman" w:hAnsi="Times New Roman"/>
         </w:rPr>
-        <w:t>«</w:t>
+        <w:t>» выполн</w:t>
       </w:r>
       <w:r>
         <w:rPr>
           <w:rFonts w:ascii="Times New Roman" w:hAnsi="Times New Roman"/>
         </w:rPr>
-        <w:t>Украшения</w:t>
+        <w:t>яет</w:t>
       </w:r>
       <w:r>
         <w:rPr>
           <w:rFonts w:ascii="Times New Roman" w:hAnsi="Times New Roman"/>
         </w:rPr>
-        <w:t>» обеспечивает выполнение следующих основных функций:</w:t>
+        <w:t xml:space="preserve"> следующи</w:t>
+      </w:r>
+      <w:r>
+        <w:rPr>
+          <w:rFonts w:ascii="Times New Roman" w:hAnsi="Times New Roman"/>
+        </w:rPr>
+        <w:t>е</w:t>
+      </w:r>
+      <w:r>
+        <w:rPr>
+          <w:rFonts w:ascii="Times New Roman" w:hAnsi="Times New Roman"/>
+        </w:rPr>
+        <w:t xml:space="preserve"> функци</w:t>
+      </w:r>
+      <w:r>
+        <w:rPr>
+          <w:rFonts w:ascii="Times New Roman" w:hAnsi="Times New Roman"/>
+        </w:rPr>
+        <w:t>и</w:t>
+      </w:r>
+      <w:r>
+        <w:rPr>
+          <w:rFonts w:ascii="Times New Roman" w:hAnsi="Times New Roman"/>
+        </w:rPr>
+        <w:t>:</w:t>
       </w:r>
     </w:p>
     <w:p>
@@ -2059,7 +2028,19 @@
         <w:rPr>
           <w:rFonts w:ascii="Times New Roman" w:hAnsi="Times New Roman"/>
         </w:rPr>
-        <w:t>Просмотр и редактирование информации о товарах</w:t>
+        <w:t xml:space="preserve">Управление </w:t>
+      </w:r>
+      <w:r>
+        <w:rPr>
+          <w:rFonts w:ascii="Times New Roman" w:hAnsi="Times New Roman"/>
+        </w:rPr>
+        <w:t>товара</w:t>
+      </w:r>
+      <w:r>
+        <w:rPr>
+          <w:rFonts w:ascii="Times New Roman" w:hAnsi="Times New Roman"/>
+        </w:rPr>
+        <w:t>ми</w:t>
       </w:r>
     </w:p>
     <w:p>
@@ -2077,7 +2058,7 @@
         <w:rPr>
           <w:rFonts w:ascii="Times New Roman" w:hAnsi="Times New Roman"/>
         </w:rPr>
-        <w:t>Формирование заявок по закупкам</w:t>
+        <w:t>Управление заявками</w:t>
       </w:r>
     </w:p>
     <w:p>
@@ -2095,7 +2076,7 @@
         <w:rPr>
           <w:rFonts w:ascii="Times New Roman" w:hAnsi="Times New Roman"/>
         </w:rPr>
-        <w:t>Разделение ролей</w:t>
+        <w:t>Управление заказами</w:t>
       </w:r>
     </w:p>
     <w:p>
@@ -2105,18 +2086,18 @@
           <w:rFonts w:ascii="Times New Roman" w:hAnsi="Times New Roman" w:cs="Times New Roman"/>
         </w:rPr>
       </w:pPr>
-      <w:bookmarkStart w:id="13" w:name="_Toc311451241"/>
-      <w:bookmarkStart w:id="14" w:name="_Toc441047172"/>
-      <w:bookmarkStart w:id="15" w:name="_Toc131258767"/>
+      <w:bookmarkStart w:id="12" w:name="_Toc311451241"/>
+      <w:bookmarkStart w:id="13" w:name="_Toc441047172"/>
+      <w:bookmarkStart w:id="14" w:name="_Toc131258767"/>
       <w:r>
         <w:rPr>
           <w:rFonts w:ascii="Times New Roman" w:hAnsi="Times New Roman" w:cs="Times New Roman"/>
         </w:rPr>
         <w:t>Уровень подготовки пользователя</w:t>
       </w:r>
+      <w:bookmarkEnd w:id="12"/>
       <w:bookmarkEnd w:id="13"/>
       <w:bookmarkEnd w:id="14"/>
-      <w:bookmarkEnd w:id="15"/>
     </w:p>
     <w:p>
       <w:pPr>
@@ -2129,19 +2110,43 @@
         <w:rPr>
           <w:rFonts w:ascii="Times New Roman" w:hAnsi="Times New Roman"/>
         </w:rPr>
-        <w:t>Для эксплуатации «</w:t>
+        <w:t xml:space="preserve">Для эксплуатации </w:t>
       </w:r>
       <w:r>
         <w:rPr>
           <w:rFonts w:ascii="Times New Roman" w:hAnsi="Times New Roman"/>
         </w:rPr>
+        <w:t xml:space="preserve">приложения </w:t>
+      </w:r>
+      <w:r>
+        <w:rPr>
+          <w:rFonts w:ascii="Times New Roman" w:hAnsi="Times New Roman"/>
+        </w:rPr>
+        <w:t>«</w:t>
+      </w:r>
+      <w:r>
+        <w:rPr>
+          <w:rFonts w:ascii="Times New Roman" w:hAnsi="Times New Roman"/>
+        </w:rPr>
         <w:t>Украшения</w:t>
       </w:r>
       <w:r>
         <w:rPr>
           <w:rFonts w:ascii="Times New Roman" w:hAnsi="Times New Roman"/>
         </w:rPr>
-        <w:t>» определены следующие роли:</w:t>
+        <w:t>» определены следующие роли</w:t>
+      </w:r>
+      <w:r>
+        <w:rPr>
+          <w:rFonts w:ascii="Times New Roman" w:hAnsi="Times New Roman"/>
+        </w:rPr>
+        <w:t xml:space="preserve"> пользователей</w:t>
+      </w:r>
+      <w:r>
+        <w:rPr>
+          <w:rFonts w:ascii="Times New Roman" w:hAnsi="Times New Roman"/>
+        </w:rPr>
+        <w:t>:</w:t>
       </w:r>
     </w:p>
     <w:p>
@@ -2159,7 +2164,13 @@
         <w:rPr>
           <w:rFonts w:ascii="Times New Roman" w:hAnsi="Times New Roman"/>
         </w:rPr>
-        <w:t>Авторизированный клиент</w:t>
+        <w:t>К</w:t>
+      </w:r>
+      <w:r>
+        <w:rPr>
+          <w:rFonts w:ascii="Times New Roman" w:hAnsi="Times New Roman"/>
+        </w:rPr>
+        <w:t>лиент</w:t>
       </w:r>
       <w:r>
         <w:rPr>
@@ -2473,9 +2484,9 @@
           <w:rFonts w:ascii="Times New Roman" w:hAnsi="Times New Roman" w:cs="Times New Roman"/>
         </w:rPr>
       </w:pPr>
-      <w:bookmarkStart w:id="16" w:name="_Toc311451243"/>
-      <w:bookmarkStart w:id="17" w:name="_Toc441047174"/>
-      <w:bookmarkStart w:id="18" w:name="_Toc131258768"/>
+      <w:bookmarkStart w:id="15" w:name="_Toc311451243"/>
+      <w:bookmarkStart w:id="16" w:name="_Toc441047174"/>
+      <w:bookmarkStart w:id="17" w:name="_Toc131258768"/>
       <w:r>
         <w:rPr>
           <w:rFonts w:ascii="Times New Roman" w:hAnsi="Times New Roman" w:cs="Times New Roman"/>
@@ -2483,9 +2494,9 @@
         <w:lastRenderedPageBreak/>
         <w:t>Назначение</w:t>
       </w:r>
+      <w:bookmarkEnd w:id="15"/>
       <w:bookmarkEnd w:id="16"/>
       <w:bookmarkEnd w:id="17"/>
-      <w:bookmarkEnd w:id="18"/>
     </w:p>
     <w:p>
       <w:pPr>
@@ -2498,7 +2509,25 @@
         <w:rPr>
           <w:rFonts w:ascii="Times New Roman" w:hAnsi="Times New Roman"/>
         </w:rPr>
-        <w:t>«Украшения» предназначены для хранения информации о товарах, обработки заказов, взаимодействия с клиентами и повышения продуктивности работы компании.</w:t>
+        <w:t xml:space="preserve">Приложение </w:t>
+      </w:r>
+      <w:r>
+        <w:rPr>
+          <w:rFonts w:ascii="Times New Roman" w:hAnsi="Times New Roman"/>
+        </w:rPr>
+        <w:t xml:space="preserve">«Украшения» предназначены для </w:t>
+      </w:r>
+      <w:r>
+        <w:rPr>
+          <w:rFonts w:ascii="Times New Roman" w:hAnsi="Times New Roman"/>
+        </w:rPr>
+        <w:t>управления заказами, заявками и продуктами</w:t>
+      </w:r>
+      <w:r>
+        <w:rPr>
+          <w:rFonts w:ascii="Times New Roman" w:hAnsi="Times New Roman"/>
+        </w:rPr>
+        <w:t>.</w:t>
       </w:r>
     </w:p>
     <w:p>
@@ -2508,6 +2537,18 @@
           <w:rFonts w:ascii="Times New Roman" w:hAnsi="Times New Roman"/>
         </w:rPr>
       </w:pPr>
+      <w:r>
+        <w:rPr>
+          <w:rFonts w:ascii="Times New Roman" w:hAnsi="Times New Roman"/>
+        </w:rPr>
+        <w:t>Приложение</w:t>
+      </w:r>
+      <w:r>
+        <w:rPr>
+          <w:rFonts w:ascii="Times New Roman" w:hAnsi="Times New Roman"/>
+        </w:rPr>
+        <w:t xml:space="preserve"> </w:t>
+      </w:r>
       <w:r>
         <w:rPr>
           <w:rFonts w:ascii="Times New Roman" w:hAnsi="Times New Roman"/>
@@ -2530,7 +2571,19 @@
         <w:rPr>
           <w:rFonts w:ascii="Times New Roman" w:hAnsi="Times New Roman"/>
         </w:rPr>
-        <w:t>Повысить эффективность продуктивности работы компании в предоставления услуг;</w:t>
+        <w:t>Повысить эффективность работы компани</w:t>
+      </w:r>
+      <w:r>
+        <w:rPr>
+          <w:rFonts w:ascii="Times New Roman" w:hAnsi="Times New Roman"/>
+        </w:rPr>
+        <w:t>и</w:t>
+      </w:r>
+      <w:r>
+        <w:rPr>
+          <w:rFonts w:ascii="Times New Roman" w:hAnsi="Times New Roman"/>
+        </w:rPr>
+        <w:t>;</w:t>
       </w:r>
     </w:p>
     <w:p>
@@ -2548,7 +2601,13 @@
         <w:rPr>
           <w:rFonts w:ascii="Times New Roman" w:hAnsi="Times New Roman"/>
         </w:rPr>
-        <w:t>Обеспечить взаимодействие с клиентами с меньшим штатом сотрудников;</w:t>
+        <w:t>Облегчить работу с клиентами</w:t>
+      </w:r>
+      <w:r>
+        <w:rPr>
+          <w:rFonts w:ascii="Times New Roman" w:hAnsi="Times New Roman"/>
+        </w:rPr>
+        <w:t>;</w:t>
       </w:r>
     </w:p>
     <w:p>
@@ -2566,7 +2625,13 @@
         <w:rPr>
           <w:rFonts w:ascii="Times New Roman" w:hAnsi="Times New Roman"/>
         </w:rPr>
-        <w:t>Автоматизация обработки заказов;</w:t>
+        <w:t>Отслеживать движения товаров</w:t>
+      </w:r>
+      <w:r>
+        <w:rPr>
+          <w:rFonts w:ascii="Times New Roman" w:hAnsi="Times New Roman"/>
+        </w:rPr>
+        <w:t>;</w:t>
       </w:r>
     </w:p>
     <w:p>
@@ -2576,14 +2641,14 @@
           <w:rFonts w:ascii="Times New Roman" w:hAnsi="Times New Roman" w:cs="Times New Roman"/>
         </w:rPr>
       </w:pPr>
-      <w:bookmarkStart w:id="19" w:name="_Toc131258769"/>
+      <w:bookmarkStart w:id="18" w:name="_Toc131258769"/>
       <w:r>
         <w:rPr>
           <w:rFonts w:ascii="Times New Roman" w:hAnsi="Times New Roman" w:cs="Times New Roman"/>
         </w:rPr>
         <w:t>Условия применения</w:t>
       </w:r>
-      <w:bookmarkEnd w:id="19"/>
+      <w:bookmarkEnd w:id="18"/>
     </w:p>
     <w:p>
       <w:pPr>
@@ -2596,98 +2661,164 @@
         <w:rPr>
           <w:rFonts w:ascii="Times New Roman" w:hAnsi="Times New Roman"/>
         </w:rPr>
+        <w:t xml:space="preserve">Приложение </w:t>
+      </w:r>
+      <w:r>
+        <w:rPr>
+          <w:rFonts w:ascii="Times New Roman" w:hAnsi="Times New Roman"/>
+        </w:rPr>
         <w:t>«Украшения» может эксплуатироваться и выполнять заданные функции</w:t>
+      </w:r>
+      <w:r>
+        <w:rPr>
+          <w:rFonts w:ascii="Times New Roman" w:hAnsi="Times New Roman"/>
+        </w:rPr>
+        <w:t xml:space="preserve"> </w:t>
+      </w:r>
+      <w:r>
+        <w:rPr>
+          <w:rFonts w:ascii="Times New Roman" w:hAnsi="Times New Roman"/>
+        </w:rPr>
+        <w:t>при соблюдении требований</w:t>
+      </w:r>
+      <w:r>
+        <w:rPr>
+          <w:rFonts w:ascii="Times New Roman" w:hAnsi="Times New Roman"/>
+        </w:rPr>
+        <w:t xml:space="preserve"> </w:t>
+      </w:r>
+      <w:r>
+        <w:rPr>
+          <w:rFonts w:ascii="Times New Roman" w:hAnsi="Times New Roman"/>
+        </w:rPr>
+        <w:t>к техническому, системному и прикладному программному обеспечению.</w:t>
       </w:r>
     </w:p>
     <w:p>
       <w:pPr>
-        <w:pStyle w:val="tdtext"/>
-        <w:ind w:firstLine="0"/>
-        <w:rPr>
-          <w:rFonts w:ascii="Times New Roman" w:hAnsi="Times New Roman"/>
-        </w:rPr>
-      </w:pPr>
-      <w:r>
-        <w:rPr>
-          <w:rFonts w:ascii="Times New Roman" w:hAnsi="Times New Roman"/>
-        </w:rPr>
-        <w:t>при соблюдении требований предъявляемых к техническому, системному и прикладному программному обеспечению.</w:t>
-      </w:r>
+        <w:pStyle w:val="tdtoccaptionlevel1"/>
+        <w:rPr>
+          <w:rFonts w:ascii="Times New Roman" w:hAnsi="Times New Roman" w:cs="Times New Roman"/>
+        </w:rPr>
+      </w:pPr>
+      <w:bookmarkStart w:id="19" w:name="_Toc311451246"/>
+      <w:bookmarkStart w:id="20" w:name="_Toc441047177"/>
+      <w:bookmarkStart w:id="21" w:name="_Toc131258770"/>
+      <w:r>
+        <w:rPr>
+          <w:rFonts w:ascii="Times New Roman" w:hAnsi="Times New Roman" w:cs="Times New Roman"/>
+        </w:rPr>
+        <w:lastRenderedPageBreak/>
+        <w:t>Подготовка к работе</w:t>
+      </w:r>
+      <w:bookmarkEnd w:id="19"/>
+      <w:bookmarkEnd w:id="20"/>
+      <w:bookmarkEnd w:id="21"/>
     </w:p>
     <w:p>
       <w:pPr>
-        <w:pStyle w:val="tdtoccaptionlevel1"/>
+        <w:pStyle w:val="tdtoccaptionlevel2"/>
         <w:rPr>
           <w:rFonts w:ascii="Times New Roman" w:hAnsi="Times New Roman" w:cs="Times New Roman"/>
         </w:rPr>
       </w:pPr>
-      <w:bookmarkStart w:id="20" w:name="_Toc311451246"/>
-      <w:bookmarkStart w:id="21" w:name="_Toc441047177"/>
-      <w:bookmarkStart w:id="22" w:name="_Toc131258770"/>
+      <w:bookmarkStart w:id="22" w:name="_Toc131258771"/>
       <w:r>
         <w:rPr>
           <w:rFonts w:ascii="Times New Roman" w:hAnsi="Times New Roman" w:cs="Times New Roman"/>
         </w:rPr>
-        <w:lastRenderedPageBreak/>
-        <w:t>Подготовка к работе</w:t>
-      </w:r>
-      <w:bookmarkEnd w:id="20"/>
-      <w:bookmarkEnd w:id="21"/>
+        <w:t>Порядок загрузки данных и программ</w:t>
+      </w:r>
       <w:bookmarkEnd w:id="22"/>
     </w:p>
     <w:p>
       <w:pPr>
-        <w:pStyle w:val="tdtoccaptionlevel2"/>
-        <w:rPr>
-          <w:rFonts w:ascii="Times New Roman" w:hAnsi="Times New Roman" w:cs="Times New Roman"/>
-        </w:rPr>
-      </w:pPr>
-      <w:bookmarkStart w:id="23" w:name="_Toc131258771"/>
-      <w:r>
-        <w:rPr>
-          <w:rFonts w:ascii="Times New Roman" w:hAnsi="Times New Roman" w:cs="Times New Roman"/>
-        </w:rPr>
-        <w:t>Порядок загрузки данных и программ</w:t>
-      </w:r>
-      <w:bookmarkEnd w:id="23"/>
+        <w:pStyle w:val="tdtext"/>
+        <w:rPr>
+          <w:rFonts w:ascii="Times New Roman" w:hAnsi="Times New Roman"/>
+        </w:rPr>
+      </w:pPr>
+      <w:r>
+        <w:rPr>
+          <w:rFonts w:ascii="Times New Roman" w:hAnsi="Times New Roman"/>
+        </w:rPr>
+        <w:t xml:space="preserve">Для начала, загрузить установочный файл на компьютер в любое удобное место, </w:t>
+      </w:r>
+      <w:r>
+        <w:rPr>
+          <w:rFonts w:ascii="Times New Roman" w:hAnsi="Times New Roman"/>
+        </w:rPr>
+        <w:t>запустить его</w:t>
+      </w:r>
+      <w:r>
+        <w:rPr>
+          <w:rFonts w:ascii="Times New Roman" w:hAnsi="Times New Roman"/>
+        </w:rPr>
+        <w:t xml:space="preserve"> и следовать инструкциям</w:t>
+      </w:r>
+      <w:r>
+        <w:rPr>
+          <w:rFonts w:ascii="Times New Roman" w:hAnsi="Times New Roman"/>
+        </w:rPr>
+        <w:t xml:space="preserve"> установки</w:t>
+      </w:r>
+      <w:r>
+        <w:rPr>
+          <w:rFonts w:ascii="Times New Roman" w:hAnsi="Times New Roman"/>
+        </w:rPr>
+        <w:t>.</w:t>
+      </w:r>
     </w:p>
     <w:p>
       <w:pPr>
-        <w:pStyle w:val="tdtext"/>
-        <w:rPr>
-          <w:rFonts w:ascii="Times New Roman" w:hAnsi="Times New Roman"/>
-        </w:rPr>
-      </w:pPr>
-      <w:r>
-        <w:rPr>
-          <w:rFonts w:ascii="Times New Roman" w:hAnsi="Times New Roman"/>
-        </w:rPr>
-        <w:t>Для начала, загрузить установочный файл на компьютер в любое удобное место, после двойным нажатием ЛКМ запустить установщик приложения и следовать инструкциям в нем.</w:t>
-      </w:r>
+        <w:pStyle w:val="tdtoccaptionlevel2"/>
+        <w:rPr>
+          <w:rFonts w:ascii="Times New Roman" w:hAnsi="Times New Roman" w:cs="Times New Roman"/>
+        </w:rPr>
+      </w:pPr>
+      <w:bookmarkStart w:id="23" w:name="_Toc311451249"/>
+      <w:bookmarkStart w:id="24" w:name="_Toc441047180"/>
+      <w:bookmarkStart w:id="25" w:name="_Toc131258772"/>
+      <w:r>
+        <w:rPr>
+          <w:rFonts w:ascii="Times New Roman" w:hAnsi="Times New Roman" w:cs="Times New Roman"/>
+        </w:rPr>
+        <w:t>Порядок проверки работоспособности</w:t>
+      </w:r>
+      <w:bookmarkEnd w:id="23"/>
+      <w:bookmarkEnd w:id="24"/>
+      <w:bookmarkEnd w:id="25"/>
     </w:p>
     <w:p>
       <w:pPr>
-        <w:pStyle w:val="tdtoccaptionlevel2"/>
-        <w:rPr>
-          <w:rFonts w:ascii="Times New Roman" w:hAnsi="Times New Roman" w:cs="Times New Roman"/>
-        </w:rPr>
-      </w:pPr>
-      <w:bookmarkStart w:id="24" w:name="_Toc311451249"/>
-      <w:bookmarkStart w:id="25" w:name="_Toc441047180"/>
-      <w:bookmarkStart w:id="26" w:name="_Toc131258772"/>
-      <w:r>
-        <w:rPr>
-          <w:rFonts w:ascii="Times New Roman" w:hAnsi="Times New Roman" w:cs="Times New Roman"/>
-        </w:rPr>
-        <w:t>Порядок проверки работоспособности</w:t>
-      </w:r>
-      <w:bookmarkEnd w:id="24"/>
-      <w:bookmarkEnd w:id="25"/>
-      <w:bookmarkEnd w:id="26"/>
+        <w:pStyle w:val="tdtext"/>
+        <w:rPr>
+          <w:rFonts w:ascii="Times New Roman" w:hAnsi="Times New Roman"/>
+        </w:rPr>
+      </w:pPr>
+      <w:r>
+        <w:rPr>
+          <w:rFonts w:ascii="Times New Roman" w:hAnsi="Times New Roman"/>
+        </w:rPr>
+        <w:t xml:space="preserve">Проверка работоспособности </w:t>
+      </w:r>
+      <w:r>
+        <w:rPr>
+          <w:rFonts w:ascii="Times New Roman" w:hAnsi="Times New Roman"/>
+        </w:rPr>
+        <w:t xml:space="preserve">приложения </w:t>
+      </w:r>
+      <w:r>
+        <w:rPr>
+          <w:rFonts w:ascii="Times New Roman" w:hAnsi="Times New Roman"/>
+        </w:rPr>
+        <w:t>«Украшения» осуществляется путем</w:t>
+      </w:r>
     </w:p>
     <w:p>
       <w:pPr>
         <w:pStyle w:val="tdtext"/>
+        <w:ind w:firstLine="0"/>
         <w:rPr>
           <w:rFonts w:ascii="Times New Roman" w:hAnsi="Times New Roman"/>
         </w:rPr>
@@ -2696,88 +2827,72 @@
         <w:rPr>
           <w:rFonts w:ascii="Times New Roman" w:hAnsi="Times New Roman"/>
         </w:rPr>
-        <w:t>Проверка работоспособности «Украшения» осуществляется путем</w:t>
+        <w:t>выполнения операций, описанных в разделе 4 настоящего документа.</w:t>
       </w:r>
     </w:p>
     <w:p>
       <w:pPr>
-        <w:pStyle w:val="tdtext"/>
-        <w:ind w:firstLine="0"/>
-        <w:rPr>
-          <w:rFonts w:ascii="Times New Roman" w:hAnsi="Times New Roman"/>
-        </w:rPr>
-      </w:pPr>
-      <w:r>
-        <w:rPr>
-          <w:rFonts w:ascii="Times New Roman" w:hAnsi="Times New Roman"/>
-        </w:rPr>
-        <w:t>выполнения операций, описанных в разделе 4 настоящего документа.</w:t>
-      </w:r>
+        <w:pStyle w:val="tdtoccaptionlevel1"/>
+        <w:rPr>
+          <w:rFonts w:ascii="Times New Roman" w:hAnsi="Times New Roman" w:cs="Times New Roman"/>
+        </w:rPr>
+      </w:pPr>
+      <w:bookmarkStart w:id="26" w:name="_Toc311451250"/>
+      <w:bookmarkStart w:id="27" w:name="_Toc441047181"/>
+      <w:bookmarkStart w:id="28" w:name="_Toc131258773"/>
+      <w:r>
+        <w:rPr>
+          <w:rFonts w:ascii="Times New Roman" w:hAnsi="Times New Roman" w:cs="Times New Roman"/>
+        </w:rPr>
+        <w:lastRenderedPageBreak/>
+        <w:t>Описание операций</w:t>
+      </w:r>
+      <w:bookmarkEnd w:id="26"/>
+      <w:bookmarkEnd w:id="27"/>
+      <w:bookmarkEnd w:id="28"/>
     </w:p>
     <w:p>
       <w:pPr>
-        <w:pStyle w:val="tdtoccaptionlevel1"/>
-        <w:rPr>
-          <w:rFonts w:ascii="Times New Roman" w:hAnsi="Times New Roman" w:cs="Times New Roman"/>
-        </w:rPr>
-      </w:pPr>
-      <w:bookmarkStart w:id="27" w:name="_Toc311451250"/>
-      <w:bookmarkStart w:id="28" w:name="_Toc441047181"/>
-      <w:bookmarkStart w:id="29" w:name="_Toc131258773"/>
-      <w:r>
-        <w:rPr>
-          <w:rFonts w:ascii="Times New Roman" w:hAnsi="Times New Roman" w:cs="Times New Roman"/>
-        </w:rPr>
-        <w:lastRenderedPageBreak/>
-        <w:t>Описание операций</w:t>
-      </w:r>
-      <w:bookmarkEnd w:id="27"/>
-      <w:bookmarkEnd w:id="28"/>
-      <w:bookmarkEnd w:id="29"/>
+        <w:pStyle w:val="tdtext"/>
+        <w:rPr>
+          <w:rFonts w:ascii="Times New Roman" w:hAnsi="Times New Roman"/>
+        </w:rPr>
+      </w:pPr>
+      <w:r>
+        <w:rPr>
+          <w:rFonts w:ascii="Times New Roman" w:hAnsi="Times New Roman"/>
+        </w:rPr>
+        <w:t xml:space="preserve">В данном разделе приводится описание всех операций, существующих в </w:t>
+      </w:r>
+      <w:r>
+        <w:rPr>
+          <w:rFonts w:ascii="Times New Roman" w:hAnsi="Times New Roman"/>
+        </w:rPr>
+        <w:t xml:space="preserve">приложении </w:t>
+      </w:r>
+      <w:r>
+        <w:rPr>
+          <w:rFonts w:ascii="Times New Roman" w:hAnsi="Times New Roman"/>
+        </w:rPr>
+        <w:t>«Украшения».</w:t>
+      </w:r>
     </w:p>
     <w:p>
       <w:pPr>
-        <w:pStyle w:val="tdtext"/>
-        <w:rPr>
-          <w:rFonts w:ascii="Times New Roman" w:hAnsi="Times New Roman"/>
-        </w:rPr>
-      </w:pPr>
-      <w:r>
-        <w:rPr>
-          <w:rFonts w:ascii="Times New Roman" w:hAnsi="Times New Roman"/>
-        </w:rPr>
-        <w:t>В данном разделе приводится описание всех операций, существующих в «Украшения».</w:t>
-      </w:r>
-    </w:p>
-    <w:p>
-      <w:pPr>
         <w:pStyle w:val="aff4"/>
         <w:keepNext/>
       </w:pPr>
       <w:r>
         <w:t xml:space="preserve">Таблица </w:t>
       </w:r>
-      <w:r>
-        <w:fldChar w:fldCharType="begin"/>
-      </w:r>
-      <w:r>
-        <w:instrText xml:space="preserve"> SEQ Таблица \* ARABIC </w:instrText>
-      </w:r>
-      <w:r>
-        <w:fldChar w:fldCharType="separate"/>
-      </w:r>
-      <w:r>
-        <w:rPr>
-          <w:noProof/>
-        </w:rPr>
-        <w:t>1</w:t>
-      </w:r>
-      <w:r>
-        <w:rPr>
-          <w:noProof/>
-        </w:rPr>
-        <w:fldChar w:fldCharType="end"/>
-      </w:r>
+      <w:fldSimple w:instr=" SEQ Таблица \* ARABIC ">
+        <w:r>
+          <w:rPr>
+            <w:noProof/>
+          </w:rPr>
+          <w:t>1</w:t>
+        </w:r>
+      </w:fldSimple>
       <w:r>
         <w:t>. Роли и права доступа к данным и операциям</w:t>
       </w:r>
@@ -3054,7 +3169,25 @@
               <w:rPr>
                 <w:rFonts w:ascii="Times New Roman" w:hAnsi="Times New Roman"/>
               </w:rPr>
-              <w:t>По стоимости, названию, скидке</w:t>
+              <w:t>Сортировка п</w:t>
+            </w:r>
+            <w:r>
+              <w:rPr>
+                <w:rFonts w:ascii="Times New Roman" w:hAnsi="Times New Roman"/>
+              </w:rPr>
+              <w:t>о стоимости, названию</w:t>
+            </w:r>
+            <w:r>
+              <w:rPr>
+                <w:rFonts w:ascii="Times New Roman" w:hAnsi="Times New Roman"/>
+              </w:rPr>
+              <w:t xml:space="preserve"> и</w:t>
+            </w:r>
+            <w:r>
+              <w:rPr>
+                <w:rFonts w:ascii="Times New Roman" w:hAnsi="Times New Roman"/>
+              </w:rPr>
+              <w:t xml:space="preserve"> скидке</w:t>
             </w:r>
           </w:p>
         </w:tc>
@@ -3261,13 +3394,19 @@
               <w:rPr>
                 <w:rFonts w:ascii="Times New Roman" w:hAnsi="Times New Roman"/>
               </w:rPr>
-              <w:t>Формирование заказа</w:t>
+              <w:t xml:space="preserve">Формирование </w:t>
             </w:r>
             <w:r>
               <w:rPr>
                 <w:rFonts w:ascii="Times New Roman" w:hAnsi="Times New Roman"/>
               </w:rPr>
-              <w:t>, редактирование заказа</w:t>
+              <w:t xml:space="preserve">и </w:t>
+            </w:r>
+            <w:r>
+              <w:rPr>
+                <w:rFonts w:ascii="Times New Roman" w:hAnsi="Times New Roman"/>
+              </w:rPr>
+              <w:t>редактирование заказа</w:t>
             </w:r>
           </w:p>
         </w:tc>
@@ -3332,7 +3471,25 @@
               <w:rPr>
                 <w:rFonts w:ascii="Times New Roman" w:hAnsi="Times New Roman"/>
               </w:rPr>
-              <w:t>По стоимости, названию, скидке</w:t>
+              <w:t>Сортировка п</w:t>
+            </w:r>
+            <w:r>
+              <w:rPr>
+                <w:rFonts w:ascii="Times New Roman" w:hAnsi="Times New Roman"/>
+              </w:rPr>
+              <w:t>о стоимости, названию</w:t>
+            </w:r>
+            <w:r>
+              <w:rPr>
+                <w:rFonts w:ascii="Times New Roman" w:hAnsi="Times New Roman"/>
+              </w:rPr>
+              <w:t xml:space="preserve"> и</w:t>
+            </w:r>
+            <w:r>
+              <w:rPr>
+                <w:rFonts w:ascii="Times New Roman" w:hAnsi="Times New Roman"/>
+              </w:rPr>
+              <w:t xml:space="preserve"> скидке</w:t>
             </w:r>
           </w:p>
         </w:tc>
@@ -3537,14 +3694,29 @@
               <w:ind w:firstLine="0"/>
               <w:rPr>
                 <w:rFonts w:ascii="Times New Roman" w:hAnsi="Times New Roman"/>
+                <w:lang w:val="en-US"/>
               </w:rPr>
             </w:pPr>
             <w:r>
               <w:rPr>
                 <w:rFonts w:ascii="Times New Roman" w:hAnsi="Times New Roman"/>
               </w:rPr>
-              <w:t>Добавлять/редактировать/удалять товары, просматривать и редактировать заказы</w:t>
-            </w:r>
+              <w:t>Управлять</w:t>
+            </w:r>
+            <w:r>
+              <w:rPr>
+                <w:rFonts w:ascii="Times New Roman" w:hAnsi="Times New Roman"/>
+              </w:rPr>
+              <w:t xml:space="preserve"> товар</w:t>
+            </w:r>
+            <w:r>
+              <w:rPr>
+                <w:rFonts w:ascii="Times New Roman" w:hAnsi="Times New Roman"/>
+              </w:rPr>
+              <w:t>ами и заказами</w:t>
+            </w:r>
+            <w:bookmarkStart w:id="29" w:name="_GoBack"/>
+            <w:bookmarkEnd w:id="29"/>
           </w:p>
         </w:tc>
       </w:tr>
@@ -3732,27 +3904,14 @@
       <w:r>
         <w:t xml:space="preserve">Рисунок </w:t>
       </w:r>
-      <w:r>
-        <w:fldChar w:fldCharType="begin"/>
-      </w:r>
-      <w:r>
-        <w:instrText xml:space="preserve"> SEQ Рисунок \* ARABIC </w:instrText>
-      </w:r>
-      <w:r>
-        <w:fldChar w:fldCharType="separate"/>
-      </w:r>
-      <w:r>
-        <w:rPr>
-          <w:noProof/>
-        </w:rPr>
-        <w:t>1</w:t>
-      </w:r>
-      <w:r>
-        <w:rPr>
-          <w:noProof/>
-        </w:rPr>
-        <w:fldChar w:fldCharType="end"/>
-      </w:r>
+      <w:fldSimple w:instr=" SEQ Рисунок \* ARABIC ">
+        <w:r>
+          <w:rPr>
+            <w:noProof/>
+          </w:rPr>
+          <w:t>1</w:t>
+        </w:r>
+      </w:fldSimple>
       <w:r>
         <w:rPr>
           <w:noProof/>
@@ -3859,7 +4018,6 @@
         <w:pStyle w:val="tdtext"/>
         <w:rPr>
           <w:rFonts w:ascii="Times New Roman" w:hAnsi="Times New Roman"/>
-          <w:lang w:val="en-US"/>
         </w:rPr>
       </w:pPr>
       <w:r>
@@ -3981,27 +4139,14 @@
       <w:r>
         <w:t xml:space="preserve">Рисунок </w:t>
       </w:r>
-      <w:r>
-        <w:fldChar w:fldCharType="begin"/>
-      </w:r>
-      <w:r>
-        <w:instrText xml:space="preserve"> SEQ Рисунок \* ARABIC </w:instrText>
-      </w:r>
-      <w:r>
-        <w:fldChar w:fldCharType="separate"/>
-      </w:r>
-      <w:r>
-        <w:rPr>
-          <w:noProof/>
-        </w:rPr>
-        <w:t>2</w:t>
-      </w:r>
-      <w:r>
-        <w:rPr>
-          <w:noProof/>
-        </w:rPr>
-        <w:fldChar w:fldCharType="end"/>
-      </w:r>
+      <w:fldSimple w:instr=" SEQ Рисунок \* ARABIC ">
+        <w:r>
+          <w:rPr>
+            <w:noProof/>
+          </w:rPr>
+          <w:t>2</w:t>
+        </w:r>
+      </w:fldSimple>
       <w:r>
         <w:rPr>
           <w:noProof/>
@@ -4105,6 +4250,7 @@
       <w:r>
         <w:rPr>
           <w:rFonts w:ascii="Times New Roman" w:hAnsi="Times New Roman"/>
+          <w:noProof/>
         </w:rPr>
         <w:drawing>
           <wp:inline distT="0" distB="0" distL="0" distR="0" wp14:anchorId="42655922" wp14:editId="35B71C32">
@@ -4198,9 +4344,6 @@
         <w:keepNext/>
         <w:spacing w:line="360" w:lineRule="auto"/>
         <w:ind w:firstLine="709"/>
-        <w:rPr>
-          <w:lang w:val="en-US"/>
-        </w:rPr>
       </w:pPr>
       <w:r>
         <w:t>После добавления первого товара в заказ у пользователя в правом меню появляется дополнительная кнопка “Корзина”, где хранятся все товары, что выбрал пользователь.</w:t>
@@ -4214,6 +4357,9 @@
         <w:jc w:val="center"/>
       </w:pPr>
       <w:r>
+        <w:rPr>
+          <w:noProof/>
+        </w:rPr>
         <w:drawing>
           <wp:inline distT="0" distB="0" distL="0" distR="0" wp14:anchorId="4BEEC462" wp14:editId="416145B7">
             <wp:extent cx="5121415" cy="2881615"/>
@@ -4314,6 +4460,9 @@
         <w:keepNext/>
       </w:pPr>
       <w:r>
+        <w:rPr>
+          <w:noProof/>
+        </w:rPr>
         <w:drawing>
           <wp:inline distT="0" distB="0" distL="0" distR="0" wp14:anchorId="61F8C310" wp14:editId="5E6D831A">
             <wp:extent cx="5255812" cy="2960538"/>
@@ -4511,7 +4660,6 @@
         <w:pStyle w:val="tdtext"/>
         <w:rPr>
           <w:rFonts w:ascii="Times New Roman" w:hAnsi="Times New Roman"/>
-          <w:lang w:val="en-US"/>
         </w:rPr>
       </w:pPr>
       <w:r>
@@ -4550,7 +4698,6 @@
         <w:pStyle w:val="tdtext"/>
         <w:rPr>
           <w:rFonts w:ascii="Times New Roman" w:hAnsi="Times New Roman"/>
-          <w:lang w:val="en-US"/>
         </w:rPr>
       </w:pPr>
     </w:p>
@@ -4560,6 +4707,9 @@
         <w:jc w:val="center"/>
       </w:pPr>
       <w:r>
+        <w:rPr>
+          <w:noProof/>
+        </w:rPr>
         <w:drawing>
           <wp:inline distT="0" distB="0" distL="0" distR="0" wp14:anchorId="3ABDCF09" wp14:editId="57F87BC8">
             <wp:extent cx="4892446" cy="2756308"/>
@@ -4662,27 +4812,14 @@
       <w:r>
         <w:t xml:space="preserve">Таблица </w:t>
       </w:r>
-      <w:r>
-        <w:fldChar w:fldCharType="begin"/>
-      </w:r>
-      <w:r>
-        <w:instrText xml:space="preserve"> SEQ Таблица \* ARABIC </w:instrText>
-      </w:r>
-      <w:r>
-        <w:fldChar w:fldCharType="separate"/>
-      </w:r>
-      <w:r>
-        <w:rPr>
-          <w:noProof/>
-        </w:rPr>
-        <w:t>2</w:t>
-      </w:r>
-      <w:r>
-        <w:rPr>
-          <w:noProof/>
-        </w:rPr>
-        <w:fldChar w:fldCharType="end"/>
-      </w:r>
+      <w:fldSimple w:instr=" SEQ Таблица \* ARABIC ">
+        <w:r>
+          <w:rPr>
+            <w:noProof/>
+          </w:rPr>
+          <w:t>2</w:t>
+        </w:r>
+      </w:fldSimple>
       <w:r>
         <w:t>. Аварийные ситуации</w:t>
       </w:r>
@@ -17705,8 +17842,8 @@
       <w:bookmarkStart w:id="43" w:name="_Toc271729715"/>
       <w:bookmarkStart w:id="44" w:name="_Toc457584789"/>
       <w:bookmarkStart w:id="45" w:name="_Toc131258785"/>
-      <w:bookmarkEnd w:id="3"/>
       <w:bookmarkEnd w:id="4"/>
+      <w:bookmarkEnd w:id="5"/>
       <w:r>
         <w:rPr>
           <w:rFonts w:ascii="Times New Roman" w:hAnsi="Times New Roman"/>
@@ -17859,7 +17996,6 @@
         <w:docPartUnique/>
       </w:docPartObj>
     </w:sdtPr>
-    <w:sdtEndPr/>
     <w:sdtContent>
       <w:p>
         <w:pPr>
@@ -22475,6 +22611,10 @@
 </file>
 
 <file path=customXml/item1.xml><?xml version="1.0" encoding="utf-8"?>
+<LongProperties xmlns="http://schemas.microsoft.com/office/2006/metadata/longProperties"/>
+</file>
+
+<file path=customXml/item2.xml><?xml version="1.0" encoding="utf-8"?>
 <?mso-contentType ?>
 <FormTemplates xmlns="http://schemas.microsoft.com/sharepoint/v3/contenttype/forms">
   <Display>DocumentLibraryForm</Display>
@@ -22483,17 +22623,7 @@
 </FormTemplates>
 </file>
 
-<file path=customXml/item2.xml><?xml version="1.0" encoding="utf-8"?>
-<LongProperties xmlns="http://schemas.microsoft.com/office/2006/metadata/longProperties"/>
-</file>
-
 <file path=customXml/item3.xml><?xml version="1.0" encoding="utf-8"?>
-<p:properties xmlns:p="http://schemas.microsoft.com/office/2006/metadata/properties" xmlns:xsi="http://www.w3.org/2001/XMLSchema-instance" xmlns:pc="http://schemas.microsoft.com/office/infopath/2007/PartnerControls">
-  <documentManagement/>
-</p:properties>
-</file>
-
-<file path=customXml/item4.xml><?xml version="1.0" encoding="utf-8"?>
 <ct:contentTypeSchema xmlns:ct="http://schemas.microsoft.com/office/2006/metadata/contentType" xmlns:ma="http://schemas.microsoft.com/office/2006/metadata/properties/metaAttributes" ct:_="" ma:_="" ma:contentTypeName="Документ" ma:contentTypeID="0x01010021B9D911046F7B4CBB720F7F9CE62705" ma:contentTypeVersion="0" ma:contentTypeDescription="Создание документа." ma:contentTypeScope="" ma:versionID="f80155d847e009baef3819be4182e929">
   <xsd:schema xmlns:xsd="http://www.w3.org/2001/XMLSchema" xmlns:xs="http://www.w3.org/2001/XMLSchema" xmlns:p="http://schemas.microsoft.com/office/2006/metadata/properties" targetNamespace="http://schemas.microsoft.com/office/2006/metadata/properties" ma:root="true" ma:fieldsID="89d58f4857a619b7c345529988bca397">
     <xsd:element name="properties">
@@ -22607,11 +22737,25 @@
 </ct:contentTypeSchema>
 </file>
 
+<file path=customXml/item4.xml><?xml version="1.0" encoding="utf-8"?>
+<p:properties xmlns:p="http://schemas.microsoft.com/office/2006/metadata/properties" xmlns:xsi="http://www.w3.org/2001/XMLSchema-instance" xmlns:pc="http://schemas.microsoft.com/office/infopath/2007/PartnerControls">
+  <documentManagement/>
+</p:properties>
+</file>
+
 <file path=customXml/item5.xml><?xml version="1.0" encoding="utf-8"?>
 <b:Sources xmlns:b="http://schemas.openxmlformats.org/officeDocument/2006/bibliography" xmlns="http://schemas.openxmlformats.org/officeDocument/2006/bibliography" SelectedStyle="\APA.XSL" StyleName="APA"/>
 </file>
 
 <file path=customXml/itemProps1.xml><?xml version="1.0" encoding="utf-8"?>
+<ds:datastoreItem xmlns:ds="http://schemas.openxmlformats.org/officeDocument/2006/customXml" ds:itemID="{715AA86B-6CAF-4587-B8DA-CA55E4014A33}">
+  <ds:schemaRefs>
+    <ds:schemaRef ds:uri="http://schemas.microsoft.com/office/2006/metadata/longProperties"/>
+  </ds:schemaRefs>
+</ds:datastoreItem>
+</file>
+
+<file path=customXml/itemProps2.xml><?xml version="1.0" encoding="utf-8"?>
 <ds:datastoreItem xmlns:ds="http://schemas.openxmlformats.org/officeDocument/2006/customXml" ds:itemID="{08F76A92-C708-4490-8E8C-92C5C0257BC2}">
   <ds:schemaRefs>
     <ds:schemaRef ds:uri="http://schemas.microsoft.com/sharepoint/v3/contenttype/forms"/>
@@ -22619,24 +22763,7 @@
 </ds:datastoreItem>
 </file>
 
-<file path=customXml/itemProps2.xml><?xml version="1.0" encoding="utf-8"?>
-<ds:datastoreItem xmlns:ds="http://schemas.openxmlformats.org/officeDocument/2006/customXml" ds:itemID="{715AA86B-6CAF-4587-B8DA-CA55E4014A33}">
-  <ds:schemaRefs>
-    <ds:schemaRef ds:uri="http://schemas.microsoft.com/office/2006/metadata/longProperties"/>
-  </ds:schemaRefs>
-</ds:datastoreItem>
-</file>
-
 <file path=customXml/itemProps3.xml><?xml version="1.0" encoding="utf-8"?>
-<ds:datastoreItem xmlns:ds="http://schemas.openxmlformats.org/officeDocument/2006/customXml" ds:itemID="{B118EF0A-EA1B-475B-96CF-6951B4D5DA32}">
-  <ds:schemaRefs>
-    <ds:schemaRef ds:uri="http://schemas.microsoft.com/office/2006/metadata/properties"/>
-    <ds:schemaRef ds:uri="http://schemas.microsoft.com/office/infopath/2007/PartnerControls"/>
-  </ds:schemaRefs>
-</ds:datastoreItem>
-</file>
-
-<file path=customXml/itemProps4.xml><?xml version="1.0" encoding="utf-8"?>
 <ds:datastoreItem xmlns:ds="http://schemas.openxmlformats.org/officeDocument/2006/customXml" ds:itemID="{EB866750-BBD6-4AC0-A003-3675B8874FC1}">
   <ds:schemaRefs>
     <ds:schemaRef ds:uri="http://schemas.microsoft.com/office/2006/metadata/contentType"/>
@@ -22652,8 +22779,17 @@
 </ds:datastoreItem>
 </file>
 
+<file path=customXml/itemProps4.xml><?xml version="1.0" encoding="utf-8"?>
+<ds:datastoreItem xmlns:ds="http://schemas.openxmlformats.org/officeDocument/2006/customXml" ds:itemID="{B118EF0A-EA1B-475B-96CF-6951B4D5DA32}">
+  <ds:schemaRefs>
+    <ds:schemaRef ds:uri="http://schemas.microsoft.com/office/2006/metadata/properties"/>
+    <ds:schemaRef ds:uri="http://schemas.microsoft.com/office/infopath/2007/PartnerControls"/>
+  </ds:schemaRefs>
+</ds:datastoreItem>
+</file>
+
 <file path=customXml/itemProps5.xml><?xml version="1.0" encoding="utf-8"?>
-<ds:datastoreItem xmlns:ds="http://schemas.openxmlformats.org/officeDocument/2006/customXml" ds:itemID="{51B8F46B-1C96-4AFC-A132-A8CE7EA6F3F2}">
+<ds:datastoreItem xmlns:ds="http://schemas.openxmlformats.org/officeDocument/2006/customXml" ds:itemID="{064192AF-A8E9-4FD7-BD6E-4EAF1532E46E}">
   <ds:schemaRefs>
     <ds:schemaRef ds:uri="http://schemas.openxmlformats.org/officeDocument/2006/bibliography"/>
   </ds:schemaRefs>

</xml_diff>